<commit_message>
Revision control, updated UI, and updated data
</commit_message>
<xml_diff>
--- a/Documentation/Archive/Sprint 1/Sprint 1 Plan - SlugPath.docx
+++ b/Documentation/Archive/Sprint 1/Sprint 1 Plan - SlugPath.docx
@@ -115,7 +115,7 @@
           <w:szCs w:val="24"/>
           <w:rtl w:val="0"/>
         </w:rPr>
-        <w:t xml:space="preserve">Revision 1.1 (1-24-18)</w:t>
+        <w:t xml:space="preserve">Revision 1.3 (2-7-18)</w:t>
       </w:r>
     </w:p>
     <w:p>
@@ -363,9 +363,7 @@
           <w:szCs w:val="24"/>
           <w:rtl w:val="0"/>
         </w:rPr>
-        <w:t xml:space="preserve">User Story 2: As a data manager, I want node and edge data so that I can organize our data efficiently</w:t>
-        <w:tab/>
-        <w:t xml:space="preserve">.</w:t>
+        <w:t xml:space="preserve">User Story 2: As a data manager, I want node and edge data so that I can organize our data efficiently.</w:t>
       </w:r>
     </w:p>
     <w:p>
@@ -664,25 +662,6 @@
           <w:szCs w:val="24"/>
           <w:rtl w:val="0"/>
         </w:rPr>
-        <w:t xml:space="preserve">Evan Blank: Data Management and Developer</w:t>
-      </w:r>
-    </w:p>
-    <w:p>
-      <w:pPr>
-        <w:contextualSpacing w:val="0"/>
-        <w:rPr>
-          <w:rFonts w:ascii="Times New Roman" w:cs="Times New Roman" w:eastAsia="Times New Roman" w:hAnsi="Times New Roman"/>
-          <w:sz w:val="24"/>
-          <w:szCs w:val="24"/>
-        </w:rPr>
-      </w:pPr>
-      <w:r>
-        <w:rPr>
-          <w:rFonts w:ascii="Times New Roman" w:cs="Times New Roman" w:eastAsia="Times New Roman" w:hAnsi="Times New Roman"/>
-          <w:sz w:val="24"/>
-          <w:szCs w:val="24"/>
-          <w:rtl w:val="0"/>
-        </w:rPr>
         <w:t xml:space="preserve">Pranav Salunk: Developer</w:t>
       </w:r>
     </w:p>
@@ -770,6 +749,21 @@
         <w:contextualSpacing w:val="0"/>
         <w:rPr>
           <w:rFonts w:ascii="Times New Roman" w:cs="Times New Roman" w:eastAsia="Times New Roman" w:hAnsi="Times New Roman"/>
+          <w:sz w:val="24"/>
+          <w:szCs w:val="24"/>
+        </w:rPr>
+      </w:pPr>
+      <w:r>
+        <w:rPr>
+          <w:rtl w:val="0"/>
+        </w:rPr>
+      </w:r>
+    </w:p>
+    <w:p>
+      <w:pPr>
+        <w:contextualSpacing w:val="0"/>
+        <w:rPr>
+          <w:rFonts w:ascii="Times New Roman" w:cs="Times New Roman" w:eastAsia="Times New Roman" w:hAnsi="Times New Roman"/>
           <w:b w:val="1"/>
           <w:sz w:val="24"/>
           <w:szCs w:val="24"/>
@@ -872,36 +866,6 @@
           <w:rtl w:val="0"/>
         </w:rPr>
         <w:t xml:space="preserve"> User Story 2: Learn how to make a viable database structure, Collect location     data</w:t>
-      </w:r>
-    </w:p>
-    <w:p>
-      <w:pPr>
-        <w:ind w:left="0" w:firstLine="0"/>
-        <w:contextualSpacing w:val="0"/>
-        <w:rPr>
-          <w:rFonts w:ascii="Times New Roman" w:cs="Times New Roman" w:eastAsia="Times New Roman" w:hAnsi="Times New Roman"/>
-          <w:sz w:val="24"/>
-          <w:szCs w:val="24"/>
-        </w:rPr>
-      </w:pPr>
-      <w:r>
-        <w:rPr>
-          <w:rFonts w:ascii="Times New Roman" w:cs="Times New Roman" w:eastAsia="Times New Roman" w:hAnsi="Times New Roman"/>
-          <w:sz w:val="24"/>
-          <w:szCs w:val="24"/>
-          <w:u w:val="single"/>
-          <w:rtl w:val="0"/>
-        </w:rPr>
-        <w:t xml:space="preserve">Evan Blank:</w:t>
-      </w:r>
-      <w:r>
-        <w:rPr>
-          <w:rFonts w:ascii="Times New Roman" w:cs="Times New Roman" w:eastAsia="Times New Roman" w:hAnsi="Times New Roman"/>
-          <w:sz w:val="24"/>
-          <w:szCs w:val="24"/>
-          <w:rtl w:val="0"/>
-        </w:rPr>
-        <w:t xml:space="preserve"> User Story 2: Create all database objects by node and edge classification, Collect location data</w:t>
       </w:r>
     </w:p>
     <w:p>
@@ -1212,6 +1176,36 @@
         <w:contextualSpacing w:val="0"/>
         <w:rPr>
           <w:rFonts w:ascii="Times New Roman" w:cs="Times New Roman" w:eastAsia="Times New Roman" w:hAnsi="Times New Roman"/>
+          <w:sz w:val="24"/>
+          <w:szCs w:val="24"/>
+        </w:rPr>
+      </w:pPr>
+      <w:r>
+        <w:rPr>
+          <w:rtl w:val="0"/>
+        </w:rPr>
+      </w:r>
+    </w:p>
+    <w:p>
+      <w:pPr>
+        <w:contextualSpacing w:val="0"/>
+        <w:rPr>
+          <w:rFonts w:ascii="Times New Roman" w:cs="Times New Roman" w:eastAsia="Times New Roman" w:hAnsi="Times New Roman"/>
+          <w:sz w:val="24"/>
+          <w:szCs w:val="24"/>
+        </w:rPr>
+      </w:pPr>
+      <w:r>
+        <w:rPr>
+          <w:rtl w:val="0"/>
+        </w:rPr>
+      </w:r>
+    </w:p>
+    <w:p>
+      <w:pPr>
+        <w:contextualSpacing w:val="0"/>
+        <w:rPr>
+          <w:rFonts w:ascii="Times New Roman" w:cs="Times New Roman" w:eastAsia="Times New Roman" w:hAnsi="Times New Roman"/>
           <w:b w:val="1"/>
           <w:sz w:val="24"/>
           <w:szCs w:val="24"/>
@@ -1234,22 +1228,6 @@
         <w:rPr>
           <w:rFonts w:ascii="Times New Roman" w:cs="Times New Roman" w:eastAsia="Times New Roman" w:hAnsi="Times New Roman"/>
           <w:b w:val="1"/>
-          <w:sz w:val="24"/>
-          <w:szCs w:val="24"/>
-        </w:rPr>
-      </w:pPr>
-      <w:r>
-        <w:rPr>
-          <w:rtl w:val="0"/>
-        </w:rPr>
-      </w:r>
-    </w:p>
-    <w:p>
-      <w:pPr>
-        <w:contextualSpacing w:val="0"/>
-        <w:jc w:val="center"/>
-        <w:rPr>
-          <w:rFonts w:ascii="Times New Roman" w:cs="Times New Roman" w:eastAsia="Times New Roman" w:hAnsi="Times New Roman"/>
           <w:sz w:val="24"/>
           <w:szCs w:val="24"/>
         </w:rPr>
@@ -1278,19 +1256,19 @@
         </w:rPr>
         <w:drawing>
           <wp:inline distB="114300" distT="114300" distL="114300" distR="114300">
-            <wp:extent cx="5715000" cy="4191000"/>
+            <wp:extent cx="5943600" cy="3975100"/>
             <wp:effectExtent b="0" l="0" r="0" t="0"/>
-            <wp:docPr id="1" name="image3.jpg"/>
+            <wp:docPr id="1" name="image3.png"/>
             <a:graphic>
               <a:graphicData uri="http://schemas.openxmlformats.org/drawingml/2006/picture">
                 <pic:pic>
                   <pic:nvPicPr>
-                    <pic:cNvPr id="0" name="image3.jpg"/>
+                    <pic:cNvPr id="0" name="image3.png"/>
                     <pic:cNvPicPr preferRelativeResize="0"/>
                   </pic:nvPicPr>
                   <pic:blipFill>
                     <a:blip r:embed="rId7"/>
-                    <a:srcRect b="18750" l="0" r="0" t="26249"/>
+                    <a:srcRect b="0" l="0" r="0" t="0"/>
                     <a:stretch>
                       <a:fillRect/>
                     </a:stretch>
@@ -1298,7 +1276,7 @@
                   <pic:spPr>
                     <a:xfrm>
                       <a:off x="0" y="0"/>
-                      <a:ext cx="5715000" cy="4191000"/>
+                      <a:ext cx="5943600" cy="3975100"/>
                     </a:xfrm>
                     <a:prstGeom prst="rect"/>
                     <a:ln/>
@@ -1318,7 +1296,7 @@
     <w:p>
       <w:pPr>
         <w:contextualSpacing w:val="0"/>
-        <w:jc w:val="center"/>
+        <w:jc w:val="left"/>
         <w:rPr>
           <w:rFonts w:ascii="Times New Roman" w:cs="Times New Roman" w:eastAsia="Times New Roman" w:hAnsi="Times New Roman"/>
           <w:sz w:val="24"/>

</xml_diff>